<commit_message>
Casa Ejer Redes, Acabar practica Scratch
</commit_message>
<xml_diff>
--- a/BD/Tema3/Ejercicios/Ejercicio6/BD-Ejercicio6-Julian.docx
+++ b/BD/Tema3/Ejercicios/Ejercicio6/BD-Ejercicio6-Julian.docx
@@ -139,11 +139,419 @@
       <w:r>
         <w:rPr>
           <w:rFonts w:asciiTheme="minorHAnsi" w:hAnsiTheme="minorHAnsi" w:cstheme="minorHAnsi"/>
+          <w:noProof/>
           <w:color w:val="0070C0"/>
           <w:sz w:val="24"/>
           <w:szCs w:val="24"/>
         </w:rPr>
         <w:lastRenderedPageBreak/>
+        <mc:AlternateContent>
+          <mc:Choice Requires="wps">
+            <w:drawing>
+              <wp:anchor distT="0" distB="0" distL="114300" distR="114300" simplePos="0" relativeHeight="251663360" behindDoc="0" locked="0" layoutInCell="1" allowOverlap="1" wp14:anchorId="3EAFE8B0" wp14:editId="73C41466">
+                <wp:simplePos x="0" y="0"/>
+                <wp:positionH relativeFrom="column">
+                  <wp:posOffset>5505450</wp:posOffset>
+                </wp:positionH>
+                <wp:positionV relativeFrom="paragraph">
+                  <wp:posOffset>361951</wp:posOffset>
+                </wp:positionV>
+                <wp:extent cx="3676650" cy="609600"/>
+                <wp:effectExtent l="0" t="0" r="0" b="0"/>
+                <wp:wrapNone/>
+                <wp:docPr id="4" name="Cuadro de texto 4"/>
+                <wp:cNvGraphicFramePr/>
+                <a:graphic xmlns:a="http://schemas.openxmlformats.org/drawingml/2006/main">
+                  <a:graphicData uri="http://schemas.microsoft.com/office/word/2010/wordprocessingShape">
+                    <wps:wsp>
+                      <wps:cNvSpPr txBox="1"/>
+                      <wps:spPr>
+                        <a:xfrm>
+                          <a:off x="0" y="0"/>
+                          <a:ext cx="3676650" cy="609600"/>
+                        </a:xfrm>
+                        <a:prstGeom prst="rect">
+                          <a:avLst/>
+                        </a:prstGeom>
+                        <a:noFill/>
+                        <a:ln w="6350">
+                          <a:noFill/>
+                        </a:ln>
+                      </wps:spPr>
+                      <wps:txbx>
+                        <w:txbxContent>
+                          <w:p>
+                            <w:pPr>
+                              <w:jc w:val="both"/>
+                              <w:rPr>
+                                <w:rFonts w:asciiTheme="minorHAnsi" w:hAnsiTheme="minorHAnsi" w:cstheme="minorHAnsi"/>
+                                <w:color w:val="0070C0"/>
+                                <w:sz w:val="24"/>
+                                <w:szCs w:val="24"/>
+                              </w:rPr>
+                            </w:pPr>
+                            <w:r>
+                              <w:rPr>
+                                <w:rFonts w:asciiTheme="minorHAnsi" w:hAnsiTheme="minorHAnsi" w:cstheme="minorHAnsi"/>
+                                <w:color w:val="0070C0"/>
+                                <w:sz w:val="24"/>
+                                <w:szCs w:val="24"/>
+                              </w:rPr>
+                              <w:t>RI</w:t>
+                            </w:r>
+                            <w:r>
+                              <w:rPr>
+                                <w:rFonts w:asciiTheme="minorHAnsi" w:hAnsiTheme="minorHAnsi" w:cstheme="minorHAnsi"/>
+                                <w:color w:val="0070C0"/>
+                                <w:sz w:val="24"/>
+                                <w:szCs w:val="24"/>
+                              </w:rPr>
+                              <w:t>2</w:t>
+                            </w:r>
+                            <w:r>
+                              <w:rPr>
+                                <w:rFonts w:asciiTheme="minorHAnsi" w:hAnsiTheme="minorHAnsi" w:cstheme="minorHAnsi"/>
+                                <w:color w:val="0070C0"/>
+                                <w:sz w:val="24"/>
+                                <w:szCs w:val="24"/>
+                              </w:rPr>
+                              <w:t xml:space="preserve">: El puesto de un </w:t>
+                            </w:r>
+                            <w:r>
+                              <w:rPr>
+                                <w:rFonts w:asciiTheme="minorHAnsi" w:hAnsiTheme="minorHAnsi" w:cstheme="minorHAnsi"/>
+                                <w:color w:val="0070C0"/>
+                                <w:sz w:val="24"/>
+                                <w:szCs w:val="24"/>
+                              </w:rPr>
+                              <w:t>PROGRAMADOR</w:t>
+                            </w:r>
+                            <w:r>
+                              <w:rPr>
+                                <w:rFonts w:asciiTheme="minorHAnsi" w:hAnsiTheme="minorHAnsi" w:cstheme="minorHAnsi"/>
+                                <w:color w:val="0070C0"/>
+                                <w:sz w:val="24"/>
+                                <w:szCs w:val="24"/>
+                              </w:rPr>
+                              <w:t xml:space="preserve"> debe coincidir con esta categor</w:t>
+                            </w:r>
+                            <w:r>
+                              <w:rPr>
+                                <w:rFonts w:asciiTheme="minorHAnsi" w:hAnsiTheme="minorHAnsi" w:cstheme="minorHAnsi"/>
+                                <w:color w:val="0070C0"/>
+                                <w:sz w:val="24"/>
+                                <w:szCs w:val="24"/>
+                              </w:rPr>
+                              <w:t>í</w:t>
+                            </w:r>
+                            <w:r>
+                              <w:rPr>
+                                <w:rFonts w:asciiTheme="minorHAnsi" w:hAnsiTheme="minorHAnsi" w:cstheme="minorHAnsi"/>
+                                <w:color w:val="0070C0"/>
+                                <w:sz w:val="24"/>
+                                <w:szCs w:val="24"/>
+                              </w:rPr>
+                              <w:t>a</w:t>
+                            </w:r>
+                            <w:r>
+                              <w:rPr>
+                                <w:rFonts w:asciiTheme="minorHAnsi" w:hAnsiTheme="minorHAnsi" w:cstheme="minorHAnsi"/>
+                                <w:color w:val="0070C0"/>
+                                <w:sz w:val="24"/>
+                                <w:szCs w:val="24"/>
+                              </w:rPr>
+                              <w:t>.</w:t>
+                            </w:r>
+                          </w:p>
+                        </w:txbxContent>
+                      </wps:txbx>
+                      <wps:bodyPr rot="0" spcFirstLastPara="0" vertOverflow="overflow" horzOverflow="overflow" vert="horz" wrap="square" lIns="91440" tIns="45720" rIns="91440" bIns="45720" numCol="1" spcCol="0" rtlCol="0" fromWordArt="0" anchor="t" anchorCtr="0" forceAA="0" compatLnSpc="1">
+                        <a:prstTxWarp prst="textNoShape">
+                          <a:avLst/>
+                        </a:prstTxWarp>
+                        <a:noAutofit/>
+                      </wps:bodyPr>
+                    </wps:wsp>
+                  </a:graphicData>
+                </a:graphic>
+                <wp14:sizeRelV relativeFrom="margin">
+                  <wp14:pctHeight>0</wp14:pctHeight>
+                </wp14:sizeRelV>
+              </wp:anchor>
+            </w:drawing>
+          </mc:Choice>
+          <mc:Fallback>
+            <w:pict>
+              <v:shapetype w14:anchorId="3EAFE8B0" id="_x0000_t202" coordsize="21600,21600" o:spt="202" path="m,l,21600r21600,l21600,xe">
+                <v:stroke joinstyle="miter"/>
+                <v:path gradientshapeok="t" o:connecttype="rect"/>
+              </v:shapetype>
+              <v:shape id="Cuadro de texto 4" o:spid="_x0000_s1026" type="#_x0000_t202" style="position:absolute;margin-left:433.5pt;margin-top:28.5pt;width:289.5pt;height:48pt;z-index:251663360;visibility:visible;mso-wrap-style:square;mso-height-percent:0;mso-wrap-distance-left:9pt;mso-wrap-distance-top:0;mso-wrap-distance-right:9pt;mso-wrap-distance-bottom:0;mso-position-horizontal:absolute;mso-position-horizontal-relative:text;mso-position-vertical:absolute;mso-position-vertical-relative:text;mso-height-percent:0;mso-height-relative:margin;v-text-anchor:top" o:gfxdata="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" filled="f" stroked="f" strokeweight=".5pt">
+                <v:textbox>
+                  <w:txbxContent>
+                    <w:p>
+                      <w:pPr>
+                        <w:jc w:val="both"/>
+                        <w:rPr>
+                          <w:rFonts w:asciiTheme="minorHAnsi" w:hAnsiTheme="minorHAnsi" w:cstheme="minorHAnsi"/>
+                          <w:color w:val="0070C0"/>
+                          <w:sz w:val="24"/>
+                          <w:szCs w:val="24"/>
+                        </w:rPr>
+                      </w:pPr>
+                      <w:r>
+                        <w:rPr>
+                          <w:rFonts w:asciiTheme="minorHAnsi" w:hAnsiTheme="minorHAnsi" w:cstheme="minorHAnsi"/>
+                          <w:color w:val="0070C0"/>
+                          <w:sz w:val="24"/>
+                          <w:szCs w:val="24"/>
+                        </w:rPr>
+                        <w:t>RI</w:t>
+                      </w:r>
+                      <w:r>
+                        <w:rPr>
+                          <w:rFonts w:asciiTheme="minorHAnsi" w:hAnsiTheme="minorHAnsi" w:cstheme="minorHAnsi"/>
+                          <w:color w:val="0070C0"/>
+                          <w:sz w:val="24"/>
+                          <w:szCs w:val="24"/>
+                        </w:rPr>
+                        <w:t>2</w:t>
+                      </w:r>
+                      <w:r>
+                        <w:rPr>
+                          <w:rFonts w:asciiTheme="minorHAnsi" w:hAnsiTheme="minorHAnsi" w:cstheme="minorHAnsi"/>
+                          <w:color w:val="0070C0"/>
+                          <w:sz w:val="24"/>
+                          <w:szCs w:val="24"/>
+                        </w:rPr>
+                        <w:t xml:space="preserve">: El puesto de un </w:t>
+                      </w:r>
+                      <w:r>
+                        <w:rPr>
+                          <w:rFonts w:asciiTheme="minorHAnsi" w:hAnsiTheme="minorHAnsi" w:cstheme="minorHAnsi"/>
+                          <w:color w:val="0070C0"/>
+                          <w:sz w:val="24"/>
+                          <w:szCs w:val="24"/>
+                        </w:rPr>
+                        <w:t>PROGRAMADOR</w:t>
+                      </w:r>
+                      <w:r>
+                        <w:rPr>
+                          <w:rFonts w:asciiTheme="minorHAnsi" w:hAnsiTheme="minorHAnsi" w:cstheme="minorHAnsi"/>
+                          <w:color w:val="0070C0"/>
+                          <w:sz w:val="24"/>
+                          <w:szCs w:val="24"/>
+                        </w:rPr>
+                        <w:t xml:space="preserve"> debe coincidir con esta categor</w:t>
+                      </w:r>
+                      <w:r>
+                        <w:rPr>
+                          <w:rFonts w:asciiTheme="minorHAnsi" w:hAnsiTheme="minorHAnsi" w:cstheme="minorHAnsi"/>
+                          <w:color w:val="0070C0"/>
+                          <w:sz w:val="24"/>
+                          <w:szCs w:val="24"/>
+                        </w:rPr>
+                        <w:t>í</w:t>
+                      </w:r>
+                      <w:r>
+                        <w:rPr>
+                          <w:rFonts w:asciiTheme="minorHAnsi" w:hAnsiTheme="minorHAnsi" w:cstheme="minorHAnsi"/>
+                          <w:color w:val="0070C0"/>
+                          <w:sz w:val="24"/>
+                          <w:szCs w:val="24"/>
+                        </w:rPr>
+                        <w:t>a</w:t>
+                      </w:r>
+                      <w:r>
+                        <w:rPr>
+                          <w:rFonts w:asciiTheme="minorHAnsi" w:hAnsiTheme="minorHAnsi" w:cstheme="minorHAnsi"/>
+                          <w:color w:val="0070C0"/>
+                          <w:sz w:val="24"/>
+                          <w:szCs w:val="24"/>
+                        </w:rPr>
+                        <w:t>.</w:t>
+                      </w:r>
+                    </w:p>
+                  </w:txbxContent>
+                </v:textbox>
+              </v:shape>
+            </w:pict>
+          </mc:Fallback>
+        </mc:AlternateContent>
+      </w:r>
+      <w:r>
+        <w:rPr>
+          <w:rFonts w:asciiTheme="minorHAnsi" w:hAnsiTheme="minorHAnsi" w:cstheme="minorHAnsi"/>
+          <w:noProof/>
+          <w:color w:val="0070C0"/>
+          <w:sz w:val="24"/>
+          <w:szCs w:val="24"/>
+        </w:rPr>
+        <mc:AlternateContent>
+          <mc:Choice Requires="wps">
+            <w:drawing>
+              <wp:anchor distT="0" distB="0" distL="114300" distR="114300" simplePos="0" relativeHeight="251661312" behindDoc="0" locked="0" layoutInCell="1" allowOverlap="1" wp14:anchorId="64EDCAFA" wp14:editId="1A0A3433">
+                <wp:simplePos x="0" y="0"/>
+                <wp:positionH relativeFrom="column">
+                  <wp:posOffset>5505450</wp:posOffset>
+                </wp:positionH>
+                <wp:positionV relativeFrom="paragraph">
+                  <wp:posOffset>-85725</wp:posOffset>
+                </wp:positionV>
+                <wp:extent cx="3676650" cy="771525"/>
+                <wp:effectExtent l="0" t="0" r="0" b="0"/>
+                <wp:wrapNone/>
+                <wp:docPr id="3" name="Cuadro de texto 3"/>
+                <wp:cNvGraphicFramePr/>
+                <a:graphic xmlns:a="http://schemas.openxmlformats.org/drawingml/2006/main">
+                  <a:graphicData uri="http://schemas.microsoft.com/office/word/2010/wordprocessingShape">
+                    <wps:wsp>
+                      <wps:cNvSpPr txBox="1"/>
+                      <wps:spPr>
+                        <a:xfrm>
+                          <a:off x="0" y="0"/>
+                          <a:ext cx="3676650" cy="771525"/>
+                        </a:xfrm>
+                        <a:prstGeom prst="rect">
+                          <a:avLst/>
+                        </a:prstGeom>
+                        <a:noFill/>
+                        <a:ln w="6350">
+                          <a:noFill/>
+                        </a:ln>
+                      </wps:spPr>
+                      <wps:txbx>
+                        <w:txbxContent>
+                          <w:p>
+                            <w:pPr>
+                              <w:jc w:val="both"/>
+                              <w:rPr>
+                                <w:rFonts w:asciiTheme="minorHAnsi" w:hAnsiTheme="minorHAnsi" w:cstheme="minorHAnsi"/>
+                                <w:color w:val="0070C0"/>
+                                <w:sz w:val="24"/>
+                                <w:szCs w:val="24"/>
+                              </w:rPr>
+                            </w:pPr>
+                            <w:r>
+                              <w:rPr>
+                                <w:rFonts w:asciiTheme="minorHAnsi" w:hAnsiTheme="minorHAnsi" w:cstheme="minorHAnsi"/>
+                                <w:color w:val="0070C0"/>
+                                <w:sz w:val="24"/>
+                                <w:szCs w:val="24"/>
+                              </w:rPr>
+                              <w:t>RI</w:t>
+                            </w:r>
+                            <w:r>
+                              <w:rPr>
+                                <w:rFonts w:asciiTheme="minorHAnsi" w:hAnsiTheme="minorHAnsi" w:cstheme="minorHAnsi"/>
+                                <w:color w:val="0070C0"/>
+                                <w:sz w:val="24"/>
+                                <w:szCs w:val="24"/>
+                              </w:rPr>
+                              <w:t>1</w:t>
+                            </w:r>
+                            <w:r>
+                              <w:rPr>
+                                <w:rFonts w:asciiTheme="minorHAnsi" w:hAnsiTheme="minorHAnsi" w:cstheme="minorHAnsi"/>
+                                <w:color w:val="0070C0"/>
+                                <w:sz w:val="24"/>
+                                <w:szCs w:val="24"/>
+                              </w:rPr>
+                              <w:t xml:space="preserve">: </w:t>
+                            </w:r>
+                            <w:r>
+                              <w:rPr>
+                                <w:rFonts w:asciiTheme="minorHAnsi" w:hAnsiTheme="minorHAnsi" w:cstheme="minorHAnsi"/>
+                                <w:color w:val="0070C0"/>
+                                <w:sz w:val="24"/>
+                                <w:szCs w:val="24"/>
+                              </w:rPr>
+                              <w:t>El puesto de un ANALISTA debe coincidir con esta categoría.</w:t>
+                            </w:r>
+                          </w:p>
+                        </w:txbxContent>
+                      </wps:txbx>
+                      <wps:bodyPr rot="0" spcFirstLastPara="0" vertOverflow="overflow" horzOverflow="overflow" vert="horz" wrap="square" lIns="91440" tIns="45720" rIns="91440" bIns="45720" numCol="1" spcCol="0" rtlCol="0" fromWordArt="0" anchor="t" anchorCtr="0" forceAA="0" compatLnSpc="1">
+                        <a:prstTxWarp prst="textNoShape">
+                          <a:avLst/>
+                        </a:prstTxWarp>
+                        <a:noAutofit/>
+                      </wps:bodyPr>
+                    </wps:wsp>
+                  </a:graphicData>
+                </a:graphic>
+                <wp14:sizeRelV relativeFrom="margin">
+                  <wp14:pctHeight>0</wp14:pctHeight>
+                </wp14:sizeRelV>
+              </wp:anchor>
+            </w:drawing>
+          </mc:Choice>
+          <mc:Fallback>
+            <w:pict>
+              <v:shape w14:anchorId="64EDCAFA" id="Cuadro de texto 3" o:spid="_x0000_s1027" type="#_x0000_t202" style="position:absolute;margin-left:433.5pt;margin-top:-6.75pt;width:289.5pt;height:60.75pt;z-index:251661312;visibility:visible;mso-wrap-style:square;mso-height-percent:0;mso-wrap-distance-left:9pt;mso-wrap-distance-top:0;mso-wrap-distance-right:9pt;mso-wrap-distance-bottom:0;mso-position-horizontal:absolute;mso-position-horizontal-relative:text;mso-position-vertical:absolute;mso-position-vertical-relative:text;mso-height-percent:0;mso-height-relative:margin;v-text-anchor:top" o:gfxdata="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" filled="f" stroked="f" strokeweight=".5pt">
+                <v:textbox>
+                  <w:txbxContent>
+                    <w:p>
+                      <w:pPr>
+                        <w:jc w:val="both"/>
+                        <w:rPr>
+                          <w:rFonts w:asciiTheme="minorHAnsi" w:hAnsiTheme="minorHAnsi" w:cstheme="minorHAnsi"/>
+                          <w:color w:val="0070C0"/>
+                          <w:sz w:val="24"/>
+                          <w:szCs w:val="24"/>
+                        </w:rPr>
+                      </w:pPr>
+                      <w:r>
+                        <w:rPr>
+                          <w:rFonts w:asciiTheme="minorHAnsi" w:hAnsiTheme="minorHAnsi" w:cstheme="minorHAnsi"/>
+                          <w:color w:val="0070C0"/>
+                          <w:sz w:val="24"/>
+                          <w:szCs w:val="24"/>
+                        </w:rPr>
+                        <w:t>RI</w:t>
+                      </w:r>
+                      <w:r>
+                        <w:rPr>
+                          <w:rFonts w:asciiTheme="minorHAnsi" w:hAnsiTheme="minorHAnsi" w:cstheme="minorHAnsi"/>
+                          <w:color w:val="0070C0"/>
+                          <w:sz w:val="24"/>
+                          <w:szCs w:val="24"/>
+                        </w:rPr>
+                        <w:t>1</w:t>
+                      </w:r>
+                      <w:r>
+                        <w:rPr>
+                          <w:rFonts w:asciiTheme="minorHAnsi" w:hAnsiTheme="minorHAnsi" w:cstheme="minorHAnsi"/>
+                          <w:color w:val="0070C0"/>
+                          <w:sz w:val="24"/>
+                          <w:szCs w:val="24"/>
+                        </w:rPr>
+                        <w:t xml:space="preserve">: </w:t>
+                      </w:r>
+                      <w:r>
+                        <w:rPr>
+                          <w:rFonts w:asciiTheme="minorHAnsi" w:hAnsiTheme="minorHAnsi" w:cstheme="minorHAnsi"/>
+                          <w:color w:val="0070C0"/>
+                          <w:sz w:val="24"/>
+                          <w:szCs w:val="24"/>
+                        </w:rPr>
+                        <w:t>El puesto de un ANALISTA debe coincidir con esta categoría.</w:t>
+                      </w:r>
+                    </w:p>
+                  </w:txbxContent>
+                </v:textbox>
+              </v:shape>
+            </w:pict>
+          </mc:Fallback>
+        </mc:AlternateContent>
+      </w:r>
+      <w:r>
+        <w:rPr>
+          <w:rFonts w:asciiTheme="minorHAnsi" w:hAnsiTheme="minorHAnsi" w:cstheme="minorHAnsi"/>
+          <w:color w:val="0070C0"/>
+          <w:sz w:val="24"/>
+          <w:szCs w:val="24"/>
+        </w:rPr>
         <w:t>CONTRATO (</w:t>
       </w:r>
       <w:proofErr w:type="spellStart"/>
@@ -278,13 +686,13 @@
         <mc:AlternateContent>
           <mc:Choice Requires="wps">
             <w:drawing>
-              <wp:anchor distT="0" distB="0" distL="114300" distR="114300" simplePos="0" relativeHeight="251659264" behindDoc="0" locked="0" layoutInCell="1" allowOverlap="1" wp14:anchorId="77E2D413" wp14:editId="56AD3EC1">
+              <wp:anchor distT="0" distB="0" distL="114300" distR="114300" simplePos="0" relativeHeight="251659264" behindDoc="0" locked="0" layoutInCell="1" allowOverlap="1" wp14:anchorId="77E2D413" wp14:editId="48A980C1">
                 <wp:simplePos x="0" y="0"/>
                 <wp:positionH relativeFrom="column">
-                  <wp:posOffset>5486400</wp:posOffset>
+                  <wp:posOffset>5505450</wp:posOffset>
                 </wp:positionH>
                 <wp:positionV relativeFrom="paragraph">
-                  <wp:posOffset>864235</wp:posOffset>
+                  <wp:posOffset>768985</wp:posOffset>
                 </wp:positionV>
                 <wp:extent cx="3676650" cy="1285875"/>
                 <wp:effectExtent l="0" t="0" r="0" b="0"/>
@@ -320,6 +728,15 @@
                                 <w:szCs w:val="24"/>
                               </w:rPr>
                             </w:pPr>
+                            <w:r>
+                              <w:rPr>
+                                <w:rFonts w:asciiTheme="minorHAnsi" w:hAnsiTheme="minorHAnsi" w:cstheme="minorHAnsi"/>
+                                <w:color w:val="0070C0"/>
+                                <w:sz w:val="24"/>
+                                <w:szCs w:val="24"/>
+                              </w:rPr>
+                              <w:t xml:space="preserve">RI4: </w:t>
+                            </w:r>
                             <w:r>
                               <w:rPr>
                                 <w:rFonts w:asciiTheme="minorHAnsi" w:hAnsiTheme="minorHAnsi" w:cstheme="minorHAnsi"/>
@@ -382,11 +799,7 @@
           </mc:Choice>
           <mc:Fallback>
             <w:pict>
-              <v:shapetype w14:anchorId="77E2D413" id="_x0000_t202" coordsize="21600,21600" o:spt="202" path="m,l,21600r21600,l21600,xe">
-                <v:stroke joinstyle="miter"/>
-                <v:path gradientshapeok="t" o:connecttype="rect"/>
-              </v:shapetype>
-              <v:shape id="Cuadro de texto 2" o:spid="_x0000_s1026" type="#_x0000_t202" style="position:absolute;margin-left:6in;margin-top:68.05pt;width:289.5pt;height:101.25pt;z-index:251659264;visibility:visible;mso-wrap-style:square;mso-wrap-distance-left:9pt;mso-wrap-distance-top:0;mso-wrap-distance-right:9pt;mso-wrap-distance-bottom:0;mso-position-horizontal:absolute;mso-position-horizontal-relative:text;mso-position-vertical:absolute;mso-position-vertical-relative:text;v-text-anchor:top" o:gfxdata="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" filled="f" stroked="f" strokeweight=".5pt">
+              <v:shape w14:anchorId="77E2D413" id="Cuadro de texto 2" o:spid="_x0000_s1028" type="#_x0000_t202" style="position:absolute;margin-left:433.5pt;margin-top:60.55pt;width:289.5pt;height:101.25pt;z-index:251659264;visibility:visible;mso-wrap-style:square;mso-wrap-distance-left:9pt;mso-wrap-distance-top:0;mso-wrap-distance-right:9pt;mso-wrap-distance-bottom:0;mso-position-horizontal:absolute;mso-position-horizontal-relative:text;mso-position-vertical:absolute;mso-position-vertical-relative:text;v-text-anchor:top" o:gfxdata="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" filled="f" stroked="f" strokeweight=".5pt">
                 <v:textbox>
                   <w:txbxContent>
                     <w:p>
@@ -399,6 +812,15 @@
                           <w:szCs w:val="24"/>
                         </w:rPr>
                       </w:pPr>
+                      <w:r>
+                        <w:rPr>
+                          <w:rFonts w:asciiTheme="minorHAnsi" w:hAnsiTheme="minorHAnsi" w:cstheme="minorHAnsi"/>
+                          <w:color w:val="0070C0"/>
+                          <w:sz w:val="24"/>
+                          <w:szCs w:val="24"/>
+                        </w:rPr>
+                        <w:t xml:space="preserve">RI4: </w:t>
+                      </w:r>
                       <w:r>
                         <w:rPr>
                           <w:rFonts w:asciiTheme="minorHAnsi" w:hAnsiTheme="minorHAnsi" w:cstheme="minorHAnsi"/>
@@ -455,6 +877,172 @@
       <w:r>
         <w:rPr>
           <w:rFonts w:asciiTheme="minorHAnsi" w:hAnsiTheme="minorHAnsi" w:cstheme="minorHAnsi"/>
+          <w:noProof/>
+          <w:color w:val="0070C0"/>
+          <w:sz w:val="24"/>
+          <w:szCs w:val="24"/>
+        </w:rPr>
+        <mc:AlternateContent>
+          <mc:Choice Requires="wps">
+            <w:drawing>
+              <wp:anchor distT="0" distB="0" distL="114300" distR="114300" simplePos="0" relativeHeight="251665408" behindDoc="0" locked="0" layoutInCell="1" allowOverlap="1" wp14:anchorId="42804AFF" wp14:editId="1F17F422">
+                <wp:simplePos x="0" y="0"/>
+                <wp:positionH relativeFrom="column">
+                  <wp:posOffset>5505450</wp:posOffset>
+                </wp:positionH>
+                <wp:positionV relativeFrom="paragraph">
+                  <wp:posOffset>254635</wp:posOffset>
+                </wp:positionV>
+                <wp:extent cx="3676650" cy="609600"/>
+                <wp:effectExtent l="0" t="0" r="0" b="0"/>
+                <wp:wrapNone/>
+                <wp:docPr id="5" name="Cuadro de texto 5"/>
+                <wp:cNvGraphicFramePr/>
+                <a:graphic xmlns:a="http://schemas.openxmlformats.org/drawingml/2006/main">
+                  <a:graphicData uri="http://schemas.microsoft.com/office/word/2010/wordprocessingShape">
+                    <wps:wsp>
+                      <wps:cNvSpPr txBox="1"/>
+                      <wps:spPr>
+                        <a:xfrm>
+                          <a:off x="0" y="0"/>
+                          <a:ext cx="3676650" cy="609600"/>
+                        </a:xfrm>
+                        <a:prstGeom prst="rect">
+                          <a:avLst/>
+                        </a:prstGeom>
+                        <a:noFill/>
+                        <a:ln w="6350">
+                          <a:noFill/>
+                        </a:ln>
+                      </wps:spPr>
+                      <wps:txbx>
+                        <w:txbxContent>
+                          <w:p>
+                            <w:pPr>
+                              <w:jc w:val="both"/>
+                              <w:rPr>
+                                <w:rFonts w:asciiTheme="minorHAnsi" w:hAnsiTheme="minorHAnsi" w:cstheme="minorHAnsi"/>
+                                <w:color w:val="0070C0"/>
+                                <w:sz w:val="24"/>
+                                <w:szCs w:val="24"/>
+                              </w:rPr>
+                            </w:pPr>
+                            <w:r>
+                              <w:rPr>
+                                <w:rFonts w:asciiTheme="minorHAnsi" w:hAnsiTheme="minorHAnsi" w:cstheme="minorHAnsi"/>
+                                <w:color w:val="0070C0"/>
+                                <w:sz w:val="24"/>
+                                <w:szCs w:val="24"/>
+                              </w:rPr>
+                              <w:t>RI</w:t>
+                            </w:r>
+                            <w:r>
+                              <w:rPr>
+                                <w:rFonts w:asciiTheme="minorHAnsi" w:hAnsiTheme="minorHAnsi" w:cstheme="minorHAnsi"/>
+                                <w:color w:val="0070C0"/>
+                                <w:sz w:val="24"/>
+                                <w:szCs w:val="24"/>
+                              </w:rPr>
+                              <w:t>3</w:t>
+                            </w:r>
+                            <w:r>
+                              <w:rPr>
+                                <w:rFonts w:asciiTheme="minorHAnsi" w:hAnsiTheme="minorHAnsi" w:cstheme="minorHAnsi"/>
+                                <w:color w:val="0070C0"/>
+                                <w:sz w:val="24"/>
+                                <w:szCs w:val="24"/>
+                              </w:rPr>
+                              <w:t xml:space="preserve">: </w:t>
+                            </w:r>
+                            <w:r>
+                              <w:rPr>
+                                <w:rFonts w:asciiTheme="minorHAnsi" w:hAnsiTheme="minorHAnsi" w:cstheme="minorHAnsi"/>
+                                <w:color w:val="0070C0"/>
+                                <w:sz w:val="24"/>
+                                <w:szCs w:val="24"/>
+                              </w:rPr>
+                              <w:t>Los EMPLEADOS que no sean ANALISTA ni PROGRAMADOR no tendrán dicho puesto.</w:t>
+                            </w:r>
+                          </w:p>
+                        </w:txbxContent>
+                      </wps:txbx>
+                      <wps:bodyPr rot="0" spcFirstLastPara="0" vertOverflow="overflow" horzOverflow="overflow" vert="horz" wrap="square" lIns="91440" tIns="45720" rIns="91440" bIns="45720" numCol="1" spcCol="0" rtlCol="0" fromWordArt="0" anchor="t" anchorCtr="0" forceAA="0" compatLnSpc="1">
+                        <a:prstTxWarp prst="textNoShape">
+                          <a:avLst/>
+                        </a:prstTxWarp>
+                        <a:noAutofit/>
+                      </wps:bodyPr>
+                    </wps:wsp>
+                  </a:graphicData>
+                </a:graphic>
+                <wp14:sizeRelV relativeFrom="margin">
+                  <wp14:pctHeight>0</wp14:pctHeight>
+                </wp14:sizeRelV>
+              </wp:anchor>
+            </w:drawing>
+          </mc:Choice>
+          <mc:Fallback>
+            <w:pict>
+              <v:shape w14:anchorId="42804AFF" id="Cuadro de texto 5" o:spid="_x0000_s1029" type="#_x0000_t202" style="position:absolute;margin-left:433.5pt;margin-top:20.05pt;width:289.5pt;height:48pt;z-index:251665408;visibility:visible;mso-wrap-style:square;mso-height-percent:0;mso-wrap-distance-left:9pt;mso-wrap-distance-top:0;mso-wrap-distance-right:9pt;mso-wrap-distance-bottom:0;mso-position-horizontal:absolute;mso-position-horizontal-relative:text;mso-position-vertical:absolute;mso-position-vertical-relative:text;mso-height-percent:0;mso-height-relative:margin;v-text-anchor:top" o:gfxdata="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" filled="f" stroked="f" strokeweight=".5pt">
+                <v:textbox>
+                  <w:txbxContent>
+                    <w:p>
+                      <w:pPr>
+                        <w:jc w:val="both"/>
+                        <w:rPr>
+                          <w:rFonts w:asciiTheme="minorHAnsi" w:hAnsiTheme="minorHAnsi" w:cstheme="minorHAnsi"/>
+                          <w:color w:val="0070C0"/>
+                          <w:sz w:val="24"/>
+                          <w:szCs w:val="24"/>
+                        </w:rPr>
+                      </w:pPr>
+                      <w:r>
+                        <w:rPr>
+                          <w:rFonts w:asciiTheme="minorHAnsi" w:hAnsiTheme="minorHAnsi" w:cstheme="minorHAnsi"/>
+                          <w:color w:val="0070C0"/>
+                          <w:sz w:val="24"/>
+                          <w:szCs w:val="24"/>
+                        </w:rPr>
+                        <w:t>RI</w:t>
+                      </w:r>
+                      <w:r>
+                        <w:rPr>
+                          <w:rFonts w:asciiTheme="minorHAnsi" w:hAnsiTheme="minorHAnsi" w:cstheme="minorHAnsi"/>
+                          <w:color w:val="0070C0"/>
+                          <w:sz w:val="24"/>
+                          <w:szCs w:val="24"/>
+                        </w:rPr>
+                        <w:t>3</w:t>
+                      </w:r>
+                      <w:r>
+                        <w:rPr>
+                          <w:rFonts w:asciiTheme="minorHAnsi" w:hAnsiTheme="minorHAnsi" w:cstheme="minorHAnsi"/>
+                          <w:color w:val="0070C0"/>
+                          <w:sz w:val="24"/>
+                          <w:szCs w:val="24"/>
+                        </w:rPr>
+                        <w:t xml:space="preserve">: </w:t>
+                      </w:r>
+                      <w:r>
+                        <w:rPr>
+                          <w:rFonts w:asciiTheme="minorHAnsi" w:hAnsiTheme="minorHAnsi" w:cstheme="minorHAnsi"/>
+                          <w:color w:val="0070C0"/>
+                          <w:sz w:val="24"/>
+                          <w:szCs w:val="24"/>
+                        </w:rPr>
+                        <w:t>Los EMPLEADOS que no sean ANALISTA ni PROGRAMADOR no tendrán dicho puesto.</w:t>
+                      </w:r>
+                    </w:p>
+                  </w:txbxContent>
+                </v:textbox>
+              </v:shape>
+            </w:pict>
+          </mc:Fallback>
+        </mc:AlternateContent>
+      </w:r>
+      <w:r>
+        <w:rPr>
+          <w:rFonts w:asciiTheme="minorHAnsi" w:hAnsiTheme="minorHAnsi" w:cstheme="minorHAnsi"/>
           <w:color w:val="0070C0"/>
           <w:sz w:val="24"/>
           <w:szCs w:val="24"/>
@@ -1038,16 +1626,7 @@
           <w:sz w:val="24"/>
           <w:szCs w:val="24"/>
         </w:rPr>
-        <w:t>PROGRAMADOR</w:t>
-      </w:r>
-      <w:r>
-        <w:rPr>
-          <w:rFonts w:asciiTheme="minorHAnsi" w:hAnsiTheme="minorHAnsi" w:cstheme="minorHAnsi"/>
-          <w:color w:val="0070C0"/>
-          <w:sz w:val="24"/>
-          <w:szCs w:val="24"/>
-        </w:rPr>
-        <w:t xml:space="preserve"> (</w:t>
+        <w:t>PROGRAMADOR (</w:t>
       </w:r>
       <w:proofErr w:type="spellStart"/>
       <w:r>
@@ -1197,7 +1776,45 @@
           <w:sz w:val="24"/>
           <w:szCs w:val="24"/>
         </w:rPr>
-        <w:t xml:space="preserve">, </w:t>
+        <w:t>,</w:t>
+      </w:r>
+      <w:r>
+        <w:rPr>
+          <w:rFonts w:asciiTheme="minorHAnsi" w:hAnsiTheme="minorHAnsi" w:cstheme="minorHAnsi"/>
+          <w:color w:val="0070C0"/>
+          <w:sz w:val="24"/>
+          <w:szCs w:val="24"/>
+        </w:rPr>
+        <w:t xml:space="preserve"> </w:t>
+      </w:r>
+      <w:proofErr w:type="spellStart"/>
+      <w:r>
+        <w:rPr>
+          <w:rFonts w:asciiTheme="minorHAnsi" w:hAnsiTheme="minorHAnsi" w:cstheme="minorHAnsi"/>
+          <w:color w:val="0070C0"/>
+          <w:sz w:val="24"/>
+          <w:szCs w:val="24"/>
+        </w:rPr>
+        <w:t>cod_proyecto</w:t>
+      </w:r>
+      <w:proofErr w:type="spellEnd"/>
+      <w:r>
+        <w:rPr>
+          <w:rFonts w:asciiTheme="minorHAnsi" w:hAnsiTheme="minorHAnsi" w:cstheme="minorHAnsi"/>
+          <w:color w:val="0070C0"/>
+          <w:sz w:val="24"/>
+          <w:szCs w:val="24"/>
+        </w:rPr>
+        <w:t>,</w:t>
+      </w:r>
+      <w:r>
+        <w:rPr>
+          <w:rFonts w:asciiTheme="minorHAnsi" w:hAnsiTheme="minorHAnsi" w:cstheme="minorHAnsi"/>
+          <w:color w:val="0070C0"/>
+          <w:sz w:val="24"/>
+          <w:szCs w:val="24"/>
+        </w:rPr>
+        <w:t xml:space="preserve"> </w:t>
       </w:r>
       <w:proofErr w:type="spellStart"/>
       <w:r>
@@ -1327,6 +1944,66 @@
           <w:szCs w:val="24"/>
         </w:rPr>
         <w:t>PROGRAMADOR.dni</w:t>
+      </w:r>
+      <w:proofErr w:type="spellEnd"/>
+      <w:r>
+        <w:rPr>
+          <w:rFonts w:asciiTheme="minorHAnsi" w:hAnsiTheme="minorHAnsi" w:cstheme="minorHAnsi"/>
+          <w:color w:val="0070C0"/>
+          <w:sz w:val="24"/>
+          <w:szCs w:val="24"/>
+        </w:rPr>
+        <w:br/>
+      </w:r>
+      <w:proofErr w:type="spellStart"/>
+      <w:r>
+        <w:rPr>
+          <w:rFonts w:asciiTheme="minorHAnsi" w:hAnsiTheme="minorHAnsi" w:cstheme="minorHAnsi"/>
+          <w:color w:val="0070C0"/>
+          <w:sz w:val="24"/>
+          <w:szCs w:val="24"/>
+        </w:rPr>
+        <w:t>CAj</w:t>
+      </w:r>
+      <w:proofErr w:type="spellEnd"/>
+      <w:r>
+        <w:rPr>
+          <w:rFonts w:asciiTheme="minorHAnsi" w:hAnsiTheme="minorHAnsi" w:cstheme="minorHAnsi"/>
+          <w:color w:val="0070C0"/>
+          <w:sz w:val="24"/>
+          <w:szCs w:val="24"/>
+        </w:rPr>
+        <w:t>: {</w:t>
+      </w:r>
+      <w:proofErr w:type="spellStart"/>
+      <w:r>
+        <w:rPr>
+          <w:rFonts w:asciiTheme="minorHAnsi" w:hAnsiTheme="minorHAnsi" w:cstheme="minorHAnsi"/>
+          <w:color w:val="0070C0"/>
+          <w:sz w:val="24"/>
+          <w:szCs w:val="24"/>
+        </w:rPr>
+        <w:t>cod_proyecto</w:t>
+      </w:r>
+      <w:proofErr w:type="spellEnd"/>
+      <w:r>
+        <w:rPr>
+          <w:rFonts w:asciiTheme="minorHAnsi" w:hAnsiTheme="minorHAnsi" w:cstheme="minorHAnsi"/>
+          <w:color w:val="0070C0"/>
+          <w:sz w:val="24"/>
+          <w:szCs w:val="24"/>
+        </w:rPr>
+        <w:t xml:space="preserve">} </w:t>
+      </w:r>
+      <w:proofErr w:type="spellStart"/>
+      <w:r>
+        <w:rPr>
+          <w:rFonts w:asciiTheme="minorHAnsi" w:hAnsiTheme="minorHAnsi" w:cstheme="minorHAnsi"/>
+          <w:color w:val="0070C0"/>
+          <w:sz w:val="24"/>
+          <w:szCs w:val="24"/>
+        </w:rPr>
+        <w:t>TAREA.cod_proyecto</w:t>
       </w:r>
       <w:proofErr w:type="spellEnd"/>
       <w:r>

</xml_diff>